<commit_message>
updates to chap 3
</commit_message>
<xml_diff>
--- a/videos/3-2-semaphore.docx
+++ b/videos/3-2-semaphore.docx
@@ -242,6 +242,26 @@
         <w:t>wiced_rtos_init_semaphore</w:t>
       </w:r>
       <w:proofErr w:type="spellEnd"/>
+      <w:r>
+        <w:rPr>
+          <w:rFonts w:ascii="Arial" w:hAnsi="Arial" w:cs="Arial"/>
+        </w:rPr>
+        <w:t xml:space="preserve">.  Make sure that you </w:t>
+      </w:r>
+      <w:proofErr w:type="spellStart"/>
+      <w:r>
+        <w:rPr>
+          <w:rFonts w:ascii="Arial" w:hAnsi="Arial" w:cs="Arial"/>
+        </w:rPr>
+        <w:t>init</w:t>
+      </w:r>
+      <w:proofErr w:type="spellEnd"/>
+      <w:r>
+        <w:rPr>
+          <w:rFonts w:ascii="Arial" w:hAnsi="Arial" w:cs="Arial"/>
+        </w:rPr>
+        <w:t xml:space="preserve"> the semaphore before you try to set or get it.</w:t>
+      </w:r>
     </w:p>
     <w:p>
       <w:pPr>
@@ -254,7 +274,13 @@
         <w:rPr>
           <w:rFonts w:ascii="Arial" w:hAnsi="Arial" w:cs="Arial"/>
         </w:rPr>
-        <w:t xml:space="preserve">Signal the semaphore, with </w:t>
+        <w:t>You can s</w:t>
+      </w:r>
+      <w:r>
+        <w:rPr>
+          <w:rFonts w:ascii="Arial" w:hAnsi="Arial" w:cs="Arial"/>
+        </w:rPr>
+        <w:t xml:space="preserve">ignal the semaphore, with </w:t>
       </w:r>
       <w:proofErr w:type="spellStart"/>
       <w:r>
@@ -320,14 +346,12 @@
           <w:rFonts w:ascii="Arial" w:hAnsi="Arial" w:cs="Arial"/>
         </w:rPr>
       </w:pPr>
-      <w:proofErr w:type="gramStart"/>
-      <w:r>
-        <w:rPr>
-          <w:rFonts w:ascii="Arial" w:hAnsi="Arial" w:cs="Arial"/>
-        </w:rPr>
-        <w:t>Unfortunately</w:t>
-      </w:r>
-      <w:proofErr w:type="gramEnd"/>
+      <w:r>
+        <w:rPr>
+          <w:rFonts w:ascii="Arial" w:hAnsi="Arial" w:cs="Arial"/>
+        </w:rPr>
+        <w:t>Unfortunately,</w:t>
+      </w:r>
       <w:r>
         <w:rPr>
           <w:rFonts w:ascii="Arial" w:hAnsi="Arial" w:cs="Arial"/>
@@ -374,7 +398,7 @@
         <w:rPr>
           <w:rFonts w:ascii="Arial" w:hAnsi="Arial" w:cs="Arial"/>
         </w:rPr>
-        <w:t xml:space="preserve">In this </w:t>
+        <w:t xml:space="preserve">For the semaphore </w:t>
       </w:r>
       <w:proofErr w:type="gramStart"/>
       <w:r>
@@ -416,21 +440,19 @@
         <w:rPr>
           <w:rFonts w:ascii="Arial" w:hAnsi="Arial" w:cs="Arial"/>
         </w:rPr>
-        <w:t xml:space="preserve"> function by initializing the semaphore and creating the button toggle thread, and finally </w:t>
-      </w:r>
-      <w:proofErr w:type="spellStart"/>
-      <w:r>
-        <w:rPr>
-          <w:rFonts w:ascii="Arial" w:hAnsi="Arial" w:cs="Arial"/>
-        </w:rPr>
-        <w:t>turing</w:t>
-      </w:r>
-      <w:proofErr w:type="spellEnd"/>
-      <w:r>
-        <w:rPr>
-          <w:rFonts w:ascii="Arial" w:hAnsi="Arial" w:cs="Arial"/>
-        </w:rPr>
-        <w:t xml:space="preserve"> on the interrupt.</w:t>
+        <w:t xml:space="preserve"> function by initializing the semaphore and creating the button toggle thread, and finally tur</w:t>
+      </w:r>
+      <w:r>
+        <w:rPr>
+          <w:rFonts w:ascii="Arial" w:hAnsi="Arial" w:cs="Arial"/>
+        </w:rPr>
+        <w:t>n</w:t>
+      </w:r>
+      <w:r>
+        <w:rPr>
+          <w:rFonts w:ascii="Arial" w:hAnsi="Arial" w:cs="Arial"/>
+        </w:rPr>
+        <w:t>ing on the interrupt.</w:t>
       </w:r>
     </w:p>
     <w:p>
@@ -486,7 +508,19 @@
         <w:rPr>
           <w:rFonts w:ascii="Arial" w:hAnsi="Arial" w:cs="Arial"/>
         </w:rPr>
-        <w:t xml:space="preserve"> will wait around for a semaphore, then when it is set, will toggle the led.</w:t>
+        <w:t xml:space="preserve"> will wait around for a semaphore, then</w:t>
+      </w:r>
+      <w:r>
+        <w:rPr>
+          <w:rFonts w:ascii="Arial" w:hAnsi="Arial" w:cs="Arial"/>
+        </w:rPr>
+        <w:t>,</w:t>
+      </w:r>
+      <w:r>
+        <w:rPr>
+          <w:rFonts w:ascii="Arial" w:hAnsi="Arial" w:cs="Arial"/>
+        </w:rPr>
+        <w:t xml:space="preserve"> when it is set, will toggle the led.</w:t>
       </w:r>
     </w:p>
     <w:p>
@@ -500,6 +534,7 @@
         <w:rPr>
           <w:rFonts w:ascii="Arial" w:hAnsi="Arial" w:cs="Arial"/>
         </w:rPr>
+        <w:lastRenderedPageBreak/>
         <w:t xml:space="preserve">This is a simple example, but the tool is very powerful.  </w:t>
       </w:r>
       <w:r>
@@ -508,30 +543,22 @@
         </w:rPr>
         <w:t>The bottom line is, w</w:t>
       </w:r>
+      <w:r>
+        <w:rPr>
+          <w:rFonts w:ascii="Arial" w:hAnsi="Arial" w:cs="Arial"/>
+        </w:rPr>
+        <w:t>hen you need to send a thread safe message, use a semaphore.</w:t>
+      </w:r>
+    </w:p>
+    <w:p>
+      <w:pPr>
+        <w:pStyle w:val="NormalWeb"/>
+        <w:rPr>
+          <w:rFonts w:ascii="Arial" w:hAnsi="Arial" w:cs="Arial"/>
+        </w:rPr>
+      </w:pPr>
       <w:bookmarkStart w:id="0" w:name="_GoBack"/>
       <w:bookmarkEnd w:id="0"/>
-      <w:r>
-        <w:rPr>
-          <w:rFonts w:ascii="Arial" w:hAnsi="Arial" w:cs="Arial"/>
-        </w:rPr>
-        <w:t>hen you need to send a thread safe message, use a semaphore.</w:t>
-      </w:r>
-    </w:p>
-    <w:p>
-      <w:pPr>
-        <w:pStyle w:val="NormalWeb"/>
-        <w:rPr>
-          <w:rFonts w:ascii="Arial" w:hAnsi="Arial" w:cs="Arial"/>
-        </w:rPr>
-      </w:pPr>
-    </w:p>
-    <w:p>
-      <w:pPr>
-        <w:pStyle w:val="NormalWeb"/>
-        <w:rPr>
-          <w:rFonts w:ascii="Arial" w:hAnsi="Arial" w:cs="Arial"/>
-        </w:rPr>
-      </w:pPr>
       <w:r>
         <w:rPr>
           <w:rFonts w:ascii="Arial" w:hAnsi="Arial" w:cs="Arial"/>
@@ -1852,6 +1879,7 @@
   <w:style w:type="character" w:default="1" w:styleId="DefaultParagraphFont">
     <w:name w:val="Default Paragraph Font"/>
     <w:uiPriority w:val="1"/>
+    <w:semiHidden/>
     <w:unhideWhenUsed/>
   </w:style>
   <w:style w:type="table" w:default="1" w:styleId="TableNormal">

</xml_diff>